<commit_message>
MLR - Final Details
</commit_message>
<xml_diff>
--- a/triathlon_womens_ironman/Regression Module/MLR/Materials/Regression_Inference_MLR_Key.docx
+++ b/triathlon_womens_ironman/Regression Module/MLR/Materials/Regression_Inference_MLR_Key.docx
@@ -186,49 +186,7 @@
               <w:rFonts w:ascii="Cambria Math" w:hAnsi="Cambria Math"/>
               <w:color w:val="FF0000"/>
             </w:rPr>
-            <m:t>= -</m:t>
-          </m:r>
-          <m:r>
-            <w:rPr>
-              <w:rFonts w:ascii="Cambria Math" w:hAnsi="Cambria Math"/>
-              <w:color w:val="FF0000"/>
-            </w:rPr>
-            <m:t>74</m:t>
-          </m:r>
-          <m:r>
-            <w:rPr>
-              <w:rFonts w:ascii="Cambria Math" w:hAnsi="Cambria Math"/>
-              <w:color w:val="FF0000"/>
-            </w:rPr>
-            <m:t>.</m:t>
-          </m:r>
-          <m:r>
-            <w:rPr>
-              <w:rFonts w:ascii="Cambria Math" w:hAnsi="Cambria Math"/>
-              <w:color w:val="FF0000"/>
-            </w:rPr>
-            <m:t>2</m:t>
-          </m:r>
-          <m:r>
-            <w:rPr>
-              <w:rFonts w:ascii="Cambria Math" w:hAnsi="Cambria Math"/>
-              <w:color w:val="FF0000"/>
-            </w:rPr>
-            <m:t>+0.</m:t>
-          </m:r>
-          <m:r>
-            <w:rPr>
-              <w:rFonts w:ascii="Cambria Math" w:hAnsi="Cambria Math"/>
-              <w:color w:val="FF0000"/>
-            </w:rPr>
-            <m:t>9109</m:t>
-          </m:r>
-          <m:r>
-            <w:rPr>
-              <w:rFonts w:ascii="Cambria Math" w:hAnsi="Cambria Math"/>
-              <w:color w:val="FF0000"/>
-            </w:rPr>
-            <m:t>(</m:t>
+            <m:t>= -74.2+0.9109(</m:t>
           </m:r>
           <m:r>
             <m:rPr>
@@ -927,7 +885,7 @@
                               <w:rPr>
                                 <w:color w:val="FF0000"/>
                               </w:rPr>
-                              <w:t>1</w:t>
+                              <w:t>2</w:t>
                             </w:r>
                             <w:r>
                               <w:rPr>
@@ -1027,7 +985,7 @@
                         <w:rPr>
                           <w:color w:val="FF0000"/>
                         </w:rPr>
-                        <w:t>1</w:t>
+                        <w:t>2</w:t>
                       </w:r>
                       <w:r>
                         <w:rPr>
@@ -1436,35 +1394,7 @@
               <w:rFonts w:ascii="Cambria Math" w:hAnsi="Cambria Math"/>
               <w:color w:val="FF0000"/>
             </w:rPr>
-            <m:t>= 1</m:t>
-          </m:r>
-          <m:r>
-            <w:rPr>
-              <w:rFonts w:ascii="Cambria Math" w:hAnsi="Cambria Math"/>
-              <w:color w:val="FF0000"/>
-            </w:rPr>
-            <m:t>15.7</m:t>
-          </m:r>
-          <m:r>
-            <w:rPr>
-              <w:rFonts w:ascii="Cambria Math" w:hAnsi="Cambria Math"/>
-              <w:color w:val="FF0000"/>
-            </w:rPr>
-            <m:t>+</m:t>
-          </m:r>
-          <m:r>
-            <w:rPr>
-              <w:rFonts w:ascii="Cambria Math" w:hAnsi="Cambria Math"/>
-              <w:color w:val="FF0000"/>
-            </w:rPr>
-            <m:t>2.417</m:t>
-          </m:r>
-          <m:r>
-            <w:rPr>
-              <w:rFonts w:ascii="Cambria Math" w:hAnsi="Cambria Math"/>
-              <w:color w:val="FF0000"/>
-            </w:rPr>
-            <m:t>(</m:t>
+            <m:t>= 115.7+2.417(</m:t>
           </m:r>
           <m:r>
             <m:rPr>
@@ -1808,21 +1738,7 @@
                                     <w:rFonts w:ascii="Cambria Math" w:hAnsi="Cambria Math"/>
                                     <w:color w:val="FF0000"/>
                                   </w:rPr>
-                                  <m:t>3.579 ±2(0.52</m:t>
-                                </m:r>
-                                <m:r>
-                                  <w:rPr>
-                                    <w:rFonts w:ascii="Cambria Math" w:hAnsi="Cambria Math"/>
-                                    <w:color w:val="FF0000"/>
-                                  </w:rPr>
-                                  <m:t>6</m:t>
-                                </m:r>
-                                <m:r>
-                                  <w:rPr>
-                                    <w:rFonts w:ascii="Cambria Math" w:hAnsi="Cambria Math"/>
-                                    <w:color w:val="FF0000"/>
-                                  </w:rPr>
-                                  <m:t>)</m:t>
+                                  <m:t>3.579 ±2(0.526)</m:t>
                                 </m:r>
                               </m:oMath>
                             </m:oMathPara>
@@ -2862,17 +2778,7 @@
               <w:rFonts w:ascii="Cambria Math" w:hAnsi="Cambria Math"/>
               <w:color w:val="FF0000"/>
             </w:rPr>
-            <m:t>= -68+</m:t>
-          </m:r>
-          <m:r>
-            <m:rPr>
-              <m:sty m:val="p"/>
-            </m:rPr>
-            <w:rPr>
-              <w:rFonts w:ascii="Cambria Math" w:hAnsi="Cambria Math"/>
-              <w:color w:val="FF0000"/>
-            </w:rPr>
-            <m:t>0.973</m:t>
+            <m:t>= -68+0.973</m:t>
           </m:r>
           <m:d>
             <m:dPr>
@@ -2904,27 +2810,7 @@
               <w:rFonts w:ascii="Cambria Math" w:hAnsi="Cambria Math"/>
               <w:color w:val="FF0000"/>
             </w:rPr>
-            <m:t>-</m:t>
-          </m:r>
-          <m:r>
-            <m:rPr>
-              <m:sty m:val="p"/>
-            </m:rPr>
-            <w:rPr>
-              <w:rFonts w:ascii="Cambria Math" w:hAnsi="Cambria Math"/>
-              <w:color w:val="FF0000"/>
-            </w:rPr>
-            <m:t>0.</m:t>
-          </m:r>
-          <m:r>
-            <m:rPr>
-              <m:sty m:val="p"/>
-            </m:rPr>
-            <w:rPr>
-              <w:rFonts w:ascii="Cambria Math" w:hAnsi="Cambria Math"/>
-              <w:color w:val="FF0000"/>
-            </w:rPr>
-            <m:t>377</m:t>
+            <m:t>-0.377</m:t>
           </m:r>
           <m:d>
             <m:dPr>
@@ -2944,37 +2830,7 @@
                   <w:rFonts w:ascii="Cambria Math" w:hAnsi="Cambria Math"/>
                   <w:color w:val="FF0000"/>
                 </w:rPr>
-                <m:t>3</m:t>
-              </m:r>
-              <m:r>
-                <m:rPr>
-                  <m:sty m:val="p"/>
-                </m:rPr>
-                <w:rPr>
-                  <w:rFonts w:ascii="Cambria Math" w:hAnsi="Cambria Math"/>
-                  <w:color w:val="FF0000"/>
-                </w:rPr>
-                <m:t>0</m:t>
-              </m:r>
-              <m:r>
-                <m:rPr>
-                  <m:sty m:val="p"/>
-                </m:rPr>
-                <w:rPr>
-                  <w:rFonts w:ascii="Cambria Math" w:hAnsi="Cambria Math"/>
-                  <w:color w:val="FF0000"/>
-                </w:rPr>
-                <m:t>5</m:t>
-              </m:r>
-              <m:r>
-                <m:rPr>
-                  <m:sty m:val="p"/>
-                </m:rPr>
-                <w:rPr>
-                  <w:rFonts w:ascii="Cambria Math" w:hAnsi="Cambria Math"/>
-                  <w:color w:val="FF0000"/>
-                </w:rPr>
-                <m:t>.53</m:t>
+                <m:t>305.53</m:t>
               </m:r>
             </m:e>
           </m:d>
@@ -2983,14 +2839,7 @@
               <w:rFonts w:ascii="Cambria Math" w:hAnsi="Cambria Math"/>
               <w:color w:val="FF0000"/>
             </w:rPr>
-            <m:t>= 2</m:t>
-          </m:r>
-          <m:r>
-            <w:rPr>
-              <w:rFonts w:ascii="Cambria Math" w:hAnsi="Cambria Math"/>
-              <w:color w:val="FF0000"/>
-            </w:rPr>
-            <m:t>07.4</m:t>
+            <m:t>= 207.4</m:t>
           </m:r>
           <m:r>
             <m:rPr>
@@ -3035,14 +2884,7 @@
               <w:rFonts w:ascii="Cambria Math" w:hAnsi="Cambria Math"/>
               <w:color w:val="FF0000"/>
             </w:rPr>
-            <m:t>205.75-</m:t>
-          </m:r>
-          <m:r>
-            <w:rPr>
-              <w:rFonts w:ascii="Cambria Math" w:hAnsi="Cambria Math"/>
-              <w:color w:val="FF0000"/>
-            </w:rPr>
-            <m:t>207.4</m:t>
+            <m:t>205.75-207.4</m:t>
           </m:r>
           <m:r>
             <m:rPr>
@@ -3052,17 +2894,7 @@
               <w:rFonts w:ascii="Cambria Math" w:hAnsi="Cambria Math"/>
               <w:color w:val="FF0000"/>
             </w:rPr>
-            <m:t xml:space="preserve">= -1.65 </m:t>
-          </m:r>
-          <m:r>
-            <m:rPr>
-              <m:sty m:val="p"/>
-            </m:rPr>
-            <w:rPr>
-              <w:rFonts w:ascii="Cambria Math" w:hAnsi="Cambria Math"/>
-              <w:color w:val="FF0000"/>
-            </w:rPr>
-            <m:t>minutes</m:t>
+            <m:t>= -1.65 minutes</m:t>
           </m:r>
         </m:oMath>
       </m:oMathPara>

</xml_diff>